<commit_message>
Add More about html module 4 project
</commit_message>
<xml_diff>
--- a/Git and Github module 3/New Microsoft Word Document.docx
+++ b/Git and Github module 3/New Microsoft Word Document.docx
@@ -2,22 +2,21 @@
 <file path=word/document.xml><?xml version="1.0" encoding="utf-8"?>
 <w:document xmlns:wpc="http://schemas.microsoft.com/office/word/2010/wordprocessingCanvas" xmlns:cx="http://schemas.microsoft.com/office/drawing/2014/chartex" xmlns:cx1="http://schemas.microsoft.com/office/drawing/2015/9/8/chartex" xmlns:cx2="http://schemas.microsoft.com/office/drawing/2015/10/21/chartex" xmlns:cx3="http://schemas.microsoft.com/office/drawing/2016/5/9/chartex" xmlns:cx4="http://schemas.microsoft.com/office/drawing/2016/5/10/chartex" xmlns:cx5="http://schemas.microsoft.com/office/drawing/2016/5/11/chartex" xmlns:cx6="http://schemas.microsoft.com/office/drawing/2016/5/12/chartex" xmlns:cx7="http://schemas.microsoft.com/office/drawing/2016/5/13/chartex" xmlns:cx8="http://schemas.microsoft.com/office/drawing/2016/5/14/chartex" xmlns:mc="http://schemas.openxmlformats.org/markup-compatibility/2006" xmlns:aink="http://schemas.microsoft.com/office/drawing/2016/ink" xmlns:am3d="http://schemas.microsoft.com/office/drawing/2017/model3d" xmlns:o="urn:schemas-microsoft-com:office:office" xmlns:r="http://schemas.openxmlformats.org/officeDocument/2006/relationships" xmlns:m="http://schemas.openxmlformats.org/officeDocument/2006/math" xmlns:v="urn:schemas-microsoft-com:vml" xmlns:wp14="http://schemas.microsoft.com/office/word/2010/wordprocessingDrawing" xmlns:wp="http://schemas.openxmlformats.org/drawingml/2006/wordprocessingDrawing" xmlns:w10="urn:schemas-microsoft-com:office:word" xmlns:w="http://schemas.openxmlformats.org/wordprocessingml/2006/main" xmlns:w14="http://schemas.microsoft.com/office/word/2010/wordml" xmlns:w15="http://schemas.microsoft.com/office/word/2012/wordml" xmlns:w16cex="http://schemas.microsoft.com/office/word/2018/wordml/cex" xmlns:w16cid="http://schemas.microsoft.com/office/word/2016/wordml/cid" xmlns:w16="http://schemas.microsoft.com/office/word/2018/wordml" xmlns:w16sdtdh="http://schemas.microsoft.com/office/word/2020/wordml/sdtdatahash" xmlns:w16se="http://schemas.microsoft.com/office/word/2015/wordml/symex" xmlns:wpg="http://schemas.microsoft.com/office/word/2010/wordprocessingGroup" xmlns:wpi="http://schemas.microsoft.com/office/word/2010/wordprocessingInk" xmlns:wne="http://schemas.microsoft.com/office/word/2006/wordml" xmlns:wps="http://schemas.microsoft.com/office/word/2010/wordprocessingShape" mc:Ignorable="w14 w15 w16se w16cid w16 w16cex w16sdtdh wp14">
   <w:body>
-    <w:p/>
     <w:p>
       <w:r>
         <w:drawing>
-          <wp:anchor distT="0" distB="0" distL="114300" distR="114300" simplePos="0" relativeHeight="251659264" behindDoc="0" locked="0" layoutInCell="1" allowOverlap="1" wp14:anchorId="6820A1DB" wp14:editId="5606FEA8">
-            <wp:simplePos x="914400" y="2521207"/>
+          <wp:anchor distT="0" distB="0" distL="114300" distR="114300" simplePos="0" relativeHeight="251659264" behindDoc="0" locked="0" layoutInCell="1" allowOverlap="1" wp14:anchorId="3239B133" wp14:editId="1216FF2E">
+            <wp:simplePos x="0" y="0"/>
             <wp:positionH relativeFrom="margin">
-              <wp:align>left</wp:align>
+              <wp:posOffset>-457711</wp:posOffset>
             </wp:positionH>
             <wp:positionV relativeFrom="margin">
-              <wp:align>center</wp:align>
+              <wp:posOffset>1401057</wp:posOffset>
             </wp:positionV>
-            <wp:extent cx="5943600" cy="5206365"/>
-            <wp:effectExtent l="0" t="0" r="0" b="0"/>
+            <wp:extent cx="8147050" cy="4565015"/>
+            <wp:effectExtent l="0" t="0" r="6350" b="6985"/>
             <wp:wrapSquare wrapText="bothSides"/>
-            <wp:docPr id="2" name="Picture 2"/>
+            <wp:docPr id="4" name="Picture 4"/>
             <wp:cNvGraphicFramePr>
               <a:graphicFrameLocks xmlns:a="http://schemas.openxmlformats.org/drawingml/2006/main" noChangeAspect="1"/>
             </wp:cNvGraphicFramePr>
@@ -43,7 +42,7 @@
                   <pic:spPr>
                     <a:xfrm>
                       <a:off x="0" y="0"/>
-                      <a:ext cx="5943600" cy="5206365"/>
+                      <a:ext cx="8147050" cy="4565015"/>
                     </a:xfrm>
                     <a:prstGeom prst="rect">
                       <a:avLst/>
@@ -52,12 +51,23 @@
                 </pic:pic>
               </a:graphicData>
             </a:graphic>
+            <wp14:sizeRelH relativeFrom="margin">
+              <wp14:pctWidth>0</wp14:pctWidth>
+            </wp14:sizeRelH>
+            <wp14:sizeRelV relativeFrom="margin">
+              <wp14:pctHeight>0</wp14:pctHeight>
+            </wp14:sizeRelV>
           </wp:anchor>
         </w:drawing>
       </w:r>
+    </w:p>
+    <w:p>
       <w:r>
+        <w:rPr>
+          <w:noProof/>
+        </w:rPr>
         <w:drawing>
-          <wp:anchor distT="0" distB="0" distL="114300" distR="114300" simplePos="0" relativeHeight="251658240" behindDoc="0" locked="0" layoutInCell="1" allowOverlap="1" wp14:anchorId="40A726C8" wp14:editId="73296590">
+          <wp:anchor distT="0" distB="0" distL="114300" distR="114300" simplePos="0" relativeHeight="251658240" behindDoc="0" locked="0" layoutInCell="1" allowOverlap="1" wp14:anchorId="40A726C8" wp14:editId="230572D7">
             <wp:simplePos x="0" y="0"/>
             <wp:positionH relativeFrom="margin">
               <wp:posOffset>-174424</wp:posOffset>

</xml_diff>